<commit_message>
add to interview questions; ch 3 Fundamental Concepts - deleting rows
</commit_message>
<xml_diff>
--- a/matrices/personal/career/interview-my-questions.docx
+++ b/matrices/personal/career/interview-my-questions.docx
@@ -87,6 +87,67 @@
     <w:p>
       <w:pPr>
         <w:numPr>
+          <w:numId w:val="0"/>
+        </w:numPr>
+        <w:tabs>
+          <w:tab w:val="left" w:pos="425"/>
+        </w:tabs>
+        <w:rPr>
+          <w:rFonts w:hint="default" w:ascii="Times New Roman" w:hAnsi="Times New Roman" w:cs="Times New Roman"/>
+          <w:b/>
+          <w:bCs/>
+          <w:sz w:val="24"/>
+          <w:szCs w:val="24"/>
+          <w:lang w:val="en-US"/>
+        </w:rPr>
+      </w:pPr>
+    </w:p>
+    <w:p>
+      <w:pPr>
+        <w:numPr>
+          <w:numId w:val="0"/>
+        </w:numPr>
+        <w:tabs>
+          <w:tab w:val="left" w:pos="425"/>
+        </w:tabs>
+        <w:rPr>
+          <w:rFonts w:hint="default" w:ascii="Times New Roman" w:hAnsi="Times New Roman" w:cs="Times New Roman"/>
+          <w:b/>
+          <w:bCs/>
+          <w:sz w:val="24"/>
+          <w:szCs w:val="24"/>
+          <w:lang w:val="en-US"/>
+        </w:rPr>
+      </w:pPr>
+    </w:p>
+    <w:p>
+      <w:pPr>
+        <w:numPr>
+          <w:ilvl w:val="0"/>
+          <w:numId w:val="1"/>
+        </w:numPr>
+        <w:ind w:left="425" w:leftChars="0" w:hanging="425" w:firstLineChars="0"/>
+        <w:rPr>
+          <w:rFonts w:hint="default" w:ascii="Times New Roman" w:hAnsi="Times New Roman" w:cs="Times New Roman"/>
+          <w:sz w:val="24"/>
+          <w:szCs w:val="24"/>
+        </w:rPr>
+      </w:pPr>
+      <w:r>
+        <w:rPr>
+          <w:rFonts w:hint="default" w:ascii="Times New Roman" w:hAnsi="Times New Roman" w:cs="Times New Roman"/>
+          <w:b/>
+          <w:bCs/>
+          <w:sz w:val="24"/>
+          <w:szCs w:val="24"/>
+          <w:lang w:val="en-US"/>
+        </w:rPr>
+        <w:t>Is there orientation and what does it teach?</w:t>
+      </w:r>
+    </w:p>
+    <w:p>
+      <w:pPr>
+        <w:numPr>
           <w:ilvl w:val="0"/>
           <w:numId w:val="0"/>
         </w:numPr>
@@ -172,6 +233,8 @@
           <w:lang w:val="en-US"/>
         </w:rPr>
       </w:pPr>
+      <w:bookmarkStart w:id="0" w:name="_GoBack"/>
+      <w:bookmarkEnd w:id="0"/>
     </w:p>
     <w:p>
       <w:pPr>
@@ -531,6 +594,38 @@
       <w:pPr>
         <w:numPr>
           <w:ilvl w:val="0"/>
+          <w:numId w:val="0"/>
+        </w:numPr>
+        <w:rPr>
+          <w:rFonts w:hint="default" w:ascii="Times New Roman" w:hAnsi="Times New Roman" w:cs="Times New Roman"/>
+          <w:b/>
+          <w:bCs/>
+          <w:sz w:val="24"/>
+          <w:szCs w:val="24"/>
+          <w:lang w:val="en-US"/>
+        </w:rPr>
+      </w:pPr>
+    </w:p>
+    <w:p>
+      <w:pPr>
+        <w:numPr>
+          <w:ilvl w:val="0"/>
+          <w:numId w:val="0"/>
+        </w:numPr>
+        <w:rPr>
+          <w:rFonts w:hint="default" w:ascii="Times New Roman" w:hAnsi="Times New Roman" w:cs="Times New Roman"/>
+          <w:b/>
+          <w:bCs/>
+          <w:sz w:val="24"/>
+          <w:szCs w:val="24"/>
+          <w:lang w:val="en-US"/>
+        </w:rPr>
+      </w:pPr>
+    </w:p>
+    <w:p>
+      <w:pPr>
+        <w:numPr>
+          <w:ilvl w:val="0"/>
           <w:numId w:val="1"/>
         </w:numPr>
         <w:ind w:left="425" w:leftChars="0" w:hanging="425" w:firstLineChars="0"/>
@@ -558,6 +653,7 @@
     <w:p>
       <w:pPr>
         <w:numPr>
+          <w:ilvl w:val="0"/>
           <w:numId w:val="0"/>
         </w:numPr>
         <w:ind w:leftChars="0"/>
@@ -570,12 +666,11 @@
           <w:lang w:val="en-US"/>
         </w:rPr>
       </w:pPr>
-      <w:bookmarkStart w:id="0" w:name="_GoBack"/>
-      <w:bookmarkEnd w:id="0"/>
-    </w:p>
-    <w:p>
-      <w:pPr>
-        <w:numPr>
+    </w:p>
+    <w:p>
+      <w:pPr>
+        <w:numPr>
+          <w:ilvl w:val="0"/>
           <w:numId w:val="0"/>
         </w:numPr>
         <w:ind w:leftChars="0"/>

</xml_diff>